<commit_message>
slight changes to word nvq
</commit_message>
<xml_diff>
--- a/NVQ/grad-handbook/supplementary-evidence.docx
+++ b/NVQ/grad-handbook/supplementary-evidence.docx
@@ -12,7 +12,12 @@
     </w:p>
     <w:p>
       <w:r>
-        <w:t xml:space="preserve">The document I have produced is an introductory handbook for the people joining my team this year. The guide was to contain a description of the work my team does, the software we use, and our </w:t>
+        <w:t>The document I have produced is an introductory handbook for the people joining my team this year. The guide was to cont</w:t>
+      </w:r>
+      <w:bookmarkStart w:id="0" w:name="_GoBack"/>
+      <w:bookmarkEnd w:id="0"/>
+      <w:r>
+        <w:t xml:space="preserve">ain a description of the work my team does, the software we use, and our </w:t>
       </w:r>
       <w:proofErr w:type="gramStart"/>
       <w:r>
@@ -21,49 +26,6 @@
       <w:proofErr w:type="gramEnd"/>
       <w:r>
         <w:t xml:space="preserve"> development process. I decided to split each of these areas into sections with headings. I tried to phrase each heading as a question a new joiner might ask.</w:t>
-      </w:r>
-    </w:p>
-    <w:p>
-      <w:pPr>
-        <w:pStyle w:val="Heading2"/>
-        <w:jc w:val="both"/>
-      </w:pPr>
-      <w:r>
-        <w:t>332.01.02 – Use appropriate techniques to enter text and other types of information accurately and efficiently</w:t>
-      </w:r>
-    </w:p>
-    <w:p>
-      <w:pPr>
-        <w:jc w:val="both"/>
-      </w:pPr>
-      <w:r>
-        <w:t>I typed the text for this document</w:t>
-      </w:r>
-      <w:r>
-        <w:t xml:space="preserve">, and used the Microsoft Word GUI </w:t>
-      </w:r>
-      <w:r>
-        <w:t xml:space="preserve">(Graphical User Interface) </w:t>
-      </w:r>
-      <w:r>
-        <w:t>to add bullet points and indentation. I used copy and paste, and the ‘Insert &gt; Pictures’ menu command to add the pictures that I had found on the internet.</w:t>
-      </w:r>
-    </w:p>
-    <w:p>
-      <w:pPr>
-        <w:pStyle w:val="Heading2"/>
-        <w:jc w:val="both"/>
-      </w:pPr>
-      <w:r>
-        <w:t>332.01.03 – Create, use and modify appropriate template for different types of documents</w:t>
-      </w:r>
-    </w:p>
-    <w:p>
-      <w:pPr>
-        <w:jc w:val="both"/>
-      </w:pPr>
-      <w:r>
-        <w:t>This document is based on the Single spaced (blank) template, and modified the style of this template as the style of the document evolved over time. For example, I changed the line spacing at the end of paragraphs from 1 to 1.5, to improve the separation of paragraphs and make the document less intimidating and easier to read.</w:t>
       </w:r>
     </w:p>
     <w:p>
@@ -153,30 +115,6 @@
         <w:jc w:val="both"/>
       </w:pPr>
       <w:r>
-        <w:t>332.01.05 – Combine and merge information within a document from a range of sources.</w:t>
-      </w:r>
-    </w:p>
-    <w:p>
-      <w:pPr>
-        <w:jc w:val="both"/>
-      </w:pPr>
-      <w:r>
-        <w:t xml:space="preserve">I </w:t>
-      </w:r>
-      <w:r>
-        <w:t>needed a diagram of how the Git version control system works. Instead of manually drawing the diagram, I used one from the interne</w:t>
-      </w:r>
-      <w:r>
-        <w:t>t using the method described in section 332.01.04. The result is on page 3. I embedded hyperlinks into the document, pointing the new joiners to webpages that expanded topics in the document. For example on page 2 I have included a link to the Getting Started with Rails tutorial, which includes a good introduction to the Model-View-Controller pattern.</w:t>
-      </w:r>
-    </w:p>
-    <w:p>
-      <w:pPr>
-        <w:pStyle w:val="Heading2"/>
-        <w:jc w:val="both"/>
-      </w:pPr>
-      <w:r>
-        <w:lastRenderedPageBreak/>
         <w:t>332.01.06 – Store and retrieve document and associated files effectively, in line with local guidelines and conventions where available</w:t>
       </w:r>
     </w:p>
@@ -276,6 +214,7 @@
         <w:jc w:val="both"/>
       </w:pPr>
       <w:r>
+        <w:lastRenderedPageBreak/>
         <w:t>332.01.08 – Customise interface to meet needs</w:t>
       </w:r>
     </w:p>
@@ -294,12 +233,12 @@
               <wp:anchor distT="0" distB="0" distL="114300" distR="114300" simplePos="0" relativeHeight="251659264" behindDoc="0" locked="0" layoutInCell="1" allowOverlap="1" wp14:anchorId="225086D1" wp14:editId="0650C863">
                 <wp:simplePos x="0" y="0"/>
                 <wp:positionH relativeFrom="column">
-                  <wp:posOffset>3009266</wp:posOffset>
+                  <wp:posOffset>3154680</wp:posOffset>
                 </wp:positionH>
                 <wp:positionV relativeFrom="paragraph">
-                  <wp:posOffset>576580</wp:posOffset>
+                  <wp:posOffset>572770</wp:posOffset>
                 </wp:positionV>
-                <wp:extent cx="45719" cy="2162175"/>
+                <wp:extent cx="45719" cy="2085975"/>
                 <wp:effectExtent l="38100" t="0" r="69215" b="47625"/>
                 <wp:wrapNone/>
                 <wp:docPr id="4" name="Straight Arrow Connector 4"/>
@@ -311,7 +250,7 @@
                       <wps:spPr>
                         <a:xfrm>
                           <a:off x="0" y="0"/>
-                          <a:ext cx="45719" cy="2162175"/>
+                          <a:ext cx="45719" cy="2085975"/>
                         </a:xfrm>
                         <a:prstGeom prst="straightConnector1">
                           <a:avLst/>
@@ -352,11 +291,11 @@
           </mc:Choice>
           <mc:Fallback>
             <w:pict>
-              <v:shapetype w14:anchorId="38796E33" id="_x0000_t32" coordsize="21600,21600" o:spt="32" o:oned="t" path="m,l21600,21600e" filled="f">
+              <v:shapetype w14:anchorId="23C0389B" id="_x0000_t32" coordsize="21600,21600" o:spt="32" o:oned="t" path="m,l21600,21600e" filled="f">
                 <v:path arrowok="t" fillok="f" o:connecttype="none"/>
                 <o:lock v:ext="edit" shapetype="t"/>
               </v:shapetype>
-              <v:shape id="Straight Arrow Connector 4" o:spid="_x0000_s1026" type="#_x0000_t32" style="position:absolute;margin-left:236.95pt;margin-top:45.4pt;width:3.6pt;height:170.25pt;z-index:251659264;visibility:visible;mso-wrap-style:square;mso-width-percent:0;mso-height-percent:0;mso-wrap-distance-left:9pt;mso-wrap-distance-top:0;mso-wrap-distance-right:9pt;mso-wrap-distance-bottom:0;mso-position-horizontal:absolute;mso-position-horizontal-relative:text;mso-position-vertical:absolute;mso-position-vertical-relative:text;mso-width-percent:0;mso-height-percent:0;mso-width-relative:margin;mso-height-relative:margin" o:gfxdata="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" strokecolor="#c00000" strokeweight="2pt">
+              <v:shape id="Straight Arrow Connector 4" o:spid="_x0000_s1026" type="#_x0000_t32" style="position:absolute;margin-left:248.4pt;margin-top:45.1pt;width:3.6pt;height:164.25pt;z-index:251659264;visibility:visible;mso-wrap-style:square;mso-width-percent:0;mso-height-percent:0;mso-wrap-distance-left:9pt;mso-wrap-distance-top:0;mso-wrap-distance-right:9pt;mso-wrap-distance-bottom:0;mso-position-horizontal:absolute;mso-position-horizontal-relative:text;mso-position-vertical:absolute;mso-position-vertical-relative:text;mso-width-percent:0;mso-height-percent:0;mso-width-relative:margin;mso-height-relative:margin" o:gfxdata="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" strokecolor="#c00000" strokeweight="2pt">
                 <v:stroke endarrow="block" joinstyle="miter"/>
               </v:shape>
             </w:pict>
@@ -429,19 +368,41 @@
       <w:r>
         <w:t xml:space="preserve">This is a document that is intended to be sent out to new joiners before they actually arrive in the team, as an introduction in case they want to start their own preparation and to demystify the job role. It is aimed at software graduates who have programmed before, but may not be familiar with </w:t>
       </w:r>
+      <w:r>
+        <w:t xml:space="preserve">our </w:t>
+      </w:r>
       <w:proofErr w:type="gramStart"/>
       <w:r>
         <w:t>Agile</w:t>
       </w:r>
       <w:proofErr w:type="gramEnd"/>
       <w:r>
-        <w:t xml:space="preserve"> ways of working. </w:t>
+        <w:t xml:space="preserve"> </w:t>
+      </w:r>
+      <w:r>
+        <w:t>workflow</w:t>
+      </w:r>
+      <w:r>
+        <w:t xml:space="preserve">. </w:t>
       </w:r>
       <w:r>
         <w:t xml:space="preserve">I was trying to cover several specific topics, so the structure reflects that by splitting the text up into sections. </w:t>
       </w:r>
       <w:r>
         <w:t>For these reasons I phrased each heading as a question I thought a new joiner might ask, and kept the prose informal and welcoming.</w:t>
+      </w:r>
+    </w:p>
+    <w:p>
+      <w:pPr>
+        <w:rPr>
+          <w:rFonts w:asciiTheme="majorHAnsi" w:eastAsiaTheme="majorEastAsia" w:hAnsiTheme="majorHAnsi" w:cstheme="majorBidi"/>
+          <w:color w:val="2E74B5" w:themeColor="accent1" w:themeShade="BF"/>
+          <w:sz w:val="26"/>
+          <w:szCs w:val="26"/>
+        </w:rPr>
+      </w:pPr>
+      <w:r>
+        <w:br w:type="page"/>
       </w:r>
     </w:p>
     <w:p>
@@ -499,12 +460,20 @@
         <w:t>On page 5</w:t>
       </w:r>
       <w:r>
-        <w:t xml:space="preserve"> I use the ‘Page break’ tool to manually force the layout to use a new page for the section.</w:t>
-      </w:r>
-    </w:p>
-    <w:p>
-      <w:pPr>
-        <w:jc w:val="center"/>
+        <w:t xml:space="preserve"> I use the ‘Page break’ tool to manually force the layout to</w:t>
+      </w:r>
+      <w:r>
+        <w:t xml:space="preserve"> use a new page for the section</w:t>
+      </w:r>
+    </w:p>
+    <w:p>
+      <w:pPr>
+        <w:rPr>
+          <w:rFonts w:asciiTheme="majorHAnsi" w:eastAsiaTheme="majorEastAsia" w:hAnsiTheme="majorHAnsi" w:cstheme="majorBidi"/>
+          <w:color w:val="2E74B5" w:themeColor="accent1" w:themeShade="BF"/>
+          <w:sz w:val="26"/>
+          <w:szCs w:val="26"/>
+        </w:rPr>
       </w:pPr>
       <w:r>
         <w:rPr>
@@ -512,9 +481,17 @@
           <w:lang w:eastAsia="en-GB"/>
         </w:rPr>
         <w:drawing>
-          <wp:inline distT="0" distB="0" distL="0" distR="0">
+          <wp:anchor distT="0" distB="0" distL="114300" distR="114300" simplePos="0" relativeHeight="251660288" behindDoc="0" locked="0" layoutInCell="1" allowOverlap="1" wp14:anchorId="2BB63300" wp14:editId="07CF6244">
+            <wp:simplePos x="0" y="0"/>
+            <wp:positionH relativeFrom="column">
+              <wp:posOffset>1114425</wp:posOffset>
+            </wp:positionH>
+            <wp:positionV relativeFrom="paragraph">
+              <wp:posOffset>6985</wp:posOffset>
+            </wp:positionV>
             <wp:extent cx="2990850" cy="3181350"/>
             <wp:effectExtent l="0" t="0" r="0" b="0"/>
+            <wp:wrapSquare wrapText="bothSides"/>
             <wp:docPr id="5" name="Picture 5"/>
             <wp:cNvGraphicFramePr>
               <a:graphicFrameLocks xmlns:a="http://schemas.openxmlformats.org/drawingml/2006/main" noChangeAspect="1"/>
@@ -557,19 +534,9 @@
                 </pic:pic>
               </a:graphicData>
             </a:graphic>
-          </wp:inline>
+          </wp:anchor>
         </w:drawing>
       </w:r>
-    </w:p>
-    <w:p>
-      <w:pPr>
-        <w:rPr>
-          <w:rFonts w:asciiTheme="majorHAnsi" w:eastAsiaTheme="majorEastAsia" w:hAnsiTheme="majorHAnsi" w:cstheme="majorBidi"/>
-          <w:color w:val="2E74B5" w:themeColor="accent1" w:themeShade="BF"/>
-          <w:sz w:val="26"/>
-          <w:szCs w:val="26"/>
-        </w:rPr>
-      </w:pPr>
       <w:r>
         <w:br w:type="page"/>
       </w:r>
@@ -666,23 +633,12 @@
         <w:jc w:val="both"/>
       </w:pPr>
       <w:r>
-        <w:t>I gath</w:t>
-      </w:r>
-      <w:bookmarkStart w:id="0" w:name="_GoBack"/>
-      <w:bookmarkEnd w:id="0"/>
-      <w:r>
-        <w:t xml:space="preserve">ered feedback from our new joiners about the usefulness of the guide, and while some of them were happier finding the information out themselves, many of them commented the handbook helped to welcome them to the team. From this feedback I </w:t>
+        <w:t xml:space="preserve">I gathered feedback from our new joiners about the usefulness of the guide, and while some of them were happier finding the information out themselves, many of them commented the handbook helped to welcome them to the team. From this feedback I </w:t>
       </w:r>
       <w:r>
         <w:t>conclude that the document is fit for purpose for this year, although it may need updating for the next intake since our processes to change over time.</w:t>
       </w:r>
     </w:p>
-    <w:p>
-      <w:pPr>
-        <w:jc w:val="both"/>
-      </w:pPr>
-    </w:p>
-    <w:p/>
     <w:sectPr>
       <w:pgSz w:w="11906" w:h="16838"/>
       <w:pgMar w:top="1440" w:right="1440" w:bottom="1440" w:left="1440" w:header="708" w:footer="708" w:gutter="0"/>

</xml_diff>